<commit_message>
Update Individual Contribution For Sprint 3.docx
</commit_message>
<xml_diff>
--- a/Sprint3/Individual Contribution For Sprint 3.docx
+++ b/Sprint3/Individual Contribution For Sprint 3.docx
@@ -29,8 +29,6 @@
         </w:rPr>
         <w:t>3</w:t>
       </w:r>
-      <w:bookmarkStart w:id="0" w:name="_GoBack"/>
-      <w:bookmarkEnd w:id="0"/>
     </w:p>
     <w:p>
       <w:pPr>
@@ -50,7 +48,7 @@
     </w:p>
     <w:tbl>
       <w:tblPr>
-        <w:tblStyle w:val="aa"/>
+        <w:tblStyle w:val="a0"/>
         <w:tblW w:w="9015" w:type="dxa"/>
         <w:tblBorders>
           <w:top w:val="single" w:sz="8" w:space="0" w:color="000000"/>
@@ -389,18 +387,8 @@
                 <w:sz w:val="24"/>
                 <w:szCs w:val="24"/>
               </w:rPr>
-              <w:t xml:space="preserve">Ho Siu </w:t>
+              <w:t>Ho Siu Chuen</w:t>
             </w:r>
-            <w:proofErr w:type="spellStart"/>
-            <w:r>
-              <w:rPr>
-                <w:rFonts w:ascii="Times New Roman" w:eastAsia="Times New Roman" w:hAnsi="Times New Roman" w:cs="Times New Roman"/>
-                <w:sz w:val="24"/>
-                <w:szCs w:val="24"/>
-              </w:rPr>
-              <w:t>Chuen</w:t>
-            </w:r>
-            <w:proofErr w:type="spellEnd"/>
           </w:p>
         </w:tc>
         <w:tc>
@@ -649,8 +637,8 @@
                 <w:szCs w:val="24"/>
               </w:rPr>
             </w:pPr>
-            <w:bookmarkStart w:id="1" w:name="_heading=h.gjdgxs" w:colFirst="0" w:colLast="0"/>
-            <w:bookmarkEnd w:id="1"/>
+            <w:bookmarkStart w:id="0" w:name="_heading=h.gjdgxs" w:colFirst="0" w:colLast="0"/>
+            <w:bookmarkEnd w:id="0"/>
           </w:p>
         </w:tc>
         <w:tc>
@@ -729,25 +717,7 @@
                 <w:sz w:val="24"/>
                 <w:szCs w:val="24"/>
               </w:rPr>
-              <w:t xml:space="preserve">Wu </w:t>
-            </w:r>
-            <w:proofErr w:type="spellStart"/>
-            <w:r>
-              <w:rPr>
-                <w:rFonts w:ascii="Times New Roman" w:eastAsia="Times New Roman" w:hAnsi="Times New Roman" w:cs="Times New Roman"/>
-                <w:sz w:val="24"/>
-                <w:szCs w:val="24"/>
-              </w:rPr>
-              <w:t>Zekai</w:t>
-            </w:r>
-            <w:proofErr w:type="spellEnd"/>
-            <w:r>
-              <w:rPr>
-                <w:rFonts w:ascii="Times New Roman" w:eastAsia="Times New Roman" w:hAnsi="Times New Roman" w:cs="Times New Roman"/>
-                <w:sz w:val="24"/>
-                <w:szCs w:val="24"/>
-              </w:rPr>
-              <w:t xml:space="preserve"> </w:t>
+              <w:t xml:space="preserve">Wu Zekai </w:t>
             </w:r>
           </w:p>
         </w:tc>
@@ -783,6 +753,33 @@
                 <w:szCs w:val="24"/>
               </w:rPr>
             </w:pPr>
+            <w:r>
+              <w:rPr>
+                <w:rFonts w:ascii="Times New Roman" w:eastAsia="Times New Roman" w:hAnsi="Times New Roman" w:cs="Times New Roman"/>
+                <w:sz w:val="24"/>
+                <w:szCs w:val="24"/>
+              </w:rPr>
+              <w:t>U</w:t>
+            </w:r>
+            <w:r>
+              <w:rPr>
+                <w:rFonts w:ascii="宋体" w:hAnsi="宋体" w:cs="Times New Roman" w:hint="eastAsia"/>
+                <w:sz w:val="24"/>
+                <w:szCs w:val="24"/>
+                <w:lang w:eastAsia="zh-CN"/>
+              </w:rPr>
+              <w:t>ser</w:t>
+            </w:r>
+            <w:r>
+              <w:rPr>
+                <w:rFonts w:ascii="Times New Roman" w:eastAsia="Times New Roman" w:hAnsi="Times New Roman" w:cs="Times New Roman"/>
+                <w:sz w:val="24"/>
+                <w:szCs w:val="24"/>
+              </w:rPr>
+              <w:t xml:space="preserve"> story</w:t>
+            </w:r>
+            <w:bookmarkStart w:id="1" w:name="_GoBack"/>
+            <w:bookmarkEnd w:id="1"/>
           </w:p>
         </w:tc>
         <w:tc>
@@ -1500,7 +1497,7 @@
   <w:docDefaults>
     <w:rPrDefault>
       <w:rPr>
-        <w:rFonts w:ascii="Arial" w:eastAsia="SimSun" w:hAnsi="Arial" w:cs="Arial"/>
+        <w:rFonts w:ascii="Arial" w:eastAsia="宋体" w:hAnsi="Arial" w:cs="Arial"/>
         <w:sz w:val="22"/>
         <w:szCs w:val="22"/>
         <w:lang w:val="en-US" w:eastAsia="zh-TW" w:bidi="ar-SA"/>
@@ -1512,7 +1509,7 @@
       </w:pPr>
     </w:pPrDefault>
   </w:docDefaults>
-  <w:latentStyles w:defLockedState="0" w:defUIPriority="99" w:defSemiHidden="0" w:defUnhideWhenUsed="0" w:defQFormat="0" w:count="375">
+  <w:latentStyles w:defLockedState="0" w:defUIPriority="99" w:defSemiHidden="0" w:defUnhideWhenUsed="0" w:defQFormat="0" w:count="376">
     <w:lsdException w:name="Normal" w:uiPriority="0" w:qFormat="1"/>
     <w:lsdException w:name="heading 1" w:uiPriority="9" w:qFormat="1"/>
     <w:lsdException w:name="heading 2" w:semiHidden="1" w:uiPriority="9" w:unhideWhenUsed="1" w:qFormat="1"/>
@@ -1618,7 +1615,6 @@
     <w:lsdException w:name="HTML Sample" w:semiHidden="1" w:unhideWhenUsed="1"/>
     <w:lsdException w:name="HTML Typewriter" w:semiHidden="1" w:unhideWhenUsed="1"/>
     <w:lsdException w:name="HTML Variable" w:semiHidden="1" w:unhideWhenUsed="1"/>
-    <w:lsdException w:name="Normal Table" w:semiHidden="1" w:unhideWhenUsed="1"/>
     <w:lsdException w:name="annotation subject" w:semiHidden="1" w:unhideWhenUsed="1"/>
     <w:lsdException w:name="No List" w:semiHidden="1" w:unhideWhenUsed="1"/>
     <w:lsdException w:name="Outline List 1" w:semiHidden="1" w:unhideWhenUsed="1"/>
@@ -1665,10 +1661,8 @@
     <w:lsdException w:name="Table Subtle 2" w:semiHidden="1" w:unhideWhenUsed="1"/>
     <w:lsdException w:name="Table Web 1" w:semiHidden="1" w:unhideWhenUsed="1"/>
     <w:lsdException w:name="Table Web 2" w:semiHidden="1" w:unhideWhenUsed="1"/>
-    <w:lsdException w:name="Table Web 3" w:semiHidden="1" w:unhideWhenUsed="1"/>
     <w:lsdException w:name="Balloon Text" w:semiHidden="1" w:unhideWhenUsed="1"/>
     <w:lsdException w:name="Table Grid" w:uiPriority="39"/>
-    <w:lsdException w:name="Table Theme" w:semiHidden="1" w:unhideWhenUsed="1"/>
     <w:lsdException w:name="Placeholder Text" w:semiHidden="1"/>
     <w:lsdException w:name="No Spacing" w:uiPriority="1" w:qFormat="1"/>
     <w:lsdException w:name="Light Shading" w:uiPriority="60"/>
@@ -1888,15 +1882,16 @@
     <w:lsdException w:name="Smart Hyperlink" w:semiHidden="1" w:unhideWhenUsed="1"/>
     <w:lsdException w:name="Hashtag" w:semiHidden="1" w:unhideWhenUsed="1"/>
     <w:lsdException w:name="Unresolved Mention" w:semiHidden="1" w:unhideWhenUsed="1"/>
+    <w:lsdException w:name="Smart Link" w:semiHidden="1" w:unhideWhenUsed="1"/>
   </w:latentStyles>
-  <w:style w:type="paragraph" w:default="1" w:styleId="a">
+  <w:style w:type="paragraph" w:default="1" w:styleId="Normal">
     <w:name w:val="Normal"/>
     <w:qFormat/>
   </w:style>
-  <w:style w:type="paragraph" w:styleId="1">
+  <w:style w:type="paragraph" w:styleId="Heading1">
     <w:name w:val="heading 1"/>
-    <w:basedOn w:val="a"/>
-    <w:next w:val="a"/>
+    <w:basedOn w:val="Normal"/>
+    <w:next w:val="Normal"/>
     <w:uiPriority w:val="9"/>
     <w:qFormat/>
     <w:pPr>
@@ -1910,10 +1905,10 @@
       <w:szCs w:val="40"/>
     </w:rPr>
   </w:style>
-  <w:style w:type="paragraph" w:styleId="2">
+  <w:style w:type="paragraph" w:styleId="Heading2">
     <w:name w:val="heading 2"/>
-    <w:basedOn w:val="a"/>
-    <w:next w:val="a"/>
+    <w:basedOn w:val="Normal"/>
+    <w:next w:val="Normal"/>
     <w:uiPriority w:val="9"/>
     <w:semiHidden/>
     <w:unhideWhenUsed/>
@@ -1929,10 +1924,10 @@
       <w:szCs w:val="32"/>
     </w:rPr>
   </w:style>
-  <w:style w:type="paragraph" w:styleId="3">
+  <w:style w:type="paragraph" w:styleId="Heading3">
     <w:name w:val="heading 3"/>
-    <w:basedOn w:val="a"/>
-    <w:next w:val="a"/>
+    <w:basedOn w:val="Normal"/>
+    <w:next w:val="Normal"/>
     <w:uiPriority w:val="9"/>
     <w:semiHidden/>
     <w:unhideWhenUsed/>
@@ -1949,10 +1944,10 @@
       <w:szCs w:val="28"/>
     </w:rPr>
   </w:style>
-  <w:style w:type="paragraph" w:styleId="4">
+  <w:style w:type="paragraph" w:styleId="Heading4">
     <w:name w:val="heading 4"/>
-    <w:basedOn w:val="a"/>
-    <w:next w:val="a"/>
+    <w:basedOn w:val="Normal"/>
+    <w:next w:val="Normal"/>
     <w:uiPriority w:val="9"/>
     <w:semiHidden/>
     <w:unhideWhenUsed/>
@@ -1969,10 +1964,10 @@
       <w:szCs w:val="24"/>
     </w:rPr>
   </w:style>
-  <w:style w:type="paragraph" w:styleId="5">
+  <w:style w:type="paragraph" w:styleId="Heading5">
     <w:name w:val="heading 5"/>
-    <w:basedOn w:val="a"/>
-    <w:next w:val="a"/>
+    <w:basedOn w:val="Normal"/>
+    <w:next w:val="Normal"/>
     <w:uiPriority w:val="9"/>
     <w:semiHidden/>
     <w:unhideWhenUsed/>
@@ -1987,10 +1982,10 @@
       <w:color w:val="666666"/>
     </w:rPr>
   </w:style>
-  <w:style w:type="paragraph" w:styleId="6">
+  <w:style w:type="paragraph" w:styleId="Heading6">
     <w:name w:val="heading 6"/>
-    <w:basedOn w:val="a"/>
-    <w:next w:val="a"/>
+    <w:basedOn w:val="Normal"/>
+    <w:next w:val="Normal"/>
     <w:uiPriority w:val="9"/>
     <w:semiHidden/>
     <w:unhideWhenUsed/>
@@ -2006,13 +2001,13 @@
       <w:color w:val="666666"/>
     </w:rPr>
   </w:style>
-  <w:style w:type="character" w:default="1" w:styleId="a0">
+  <w:style w:type="character" w:default="1" w:styleId="DefaultParagraphFont">
     <w:name w:val="Default Paragraph Font"/>
     <w:uiPriority w:val="1"/>
     <w:semiHidden/>
     <w:unhideWhenUsed/>
   </w:style>
-  <w:style w:type="table" w:default="1" w:styleId="a1">
+  <w:style w:type="table" w:default="1" w:styleId="TableNormal">
     <w:name w:val="Normal Table"/>
     <w:uiPriority w:val="99"/>
     <w:semiHidden/>
@@ -2027,7 +2022,7 @@
       </w:tblCellMar>
     </w:tblPr>
   </w:style>
-  <w:style w:type="numbering" w:default="1" w:styleId="a2">
+  <w:style w:type="numbering" w:default="1" w:styleId="NoList">
     <w:name w:val="No List"/>
     <w:uiPriority w:val="99"/>
     <w:semiHidden/>
@@ -2044,10 +2039,10 @@
       </w:tblCellMar>
     </w:tblPr>
   </w:style>
-  <w:style w:type="paragraph" w:styleId="a3">
+  <w:style w:type="paragraph" w:styleId="Title">
     <w:name w:val="Title"/>
-    <w:basedOn w:val="a"/>
-    <w:next w:val="a"/>
+    <w:basedOn w:val="Normal"/>
+    <w:next w:val="Normal"/>
     <w:uiPriority w:val="10"/>
     <w:qFormat/>
     <w:pPr>
@@ -2071,10 +2066,10 @@
       </w:tblCellMar>
     </w:tblPr>
   </w:style>
-  <w:style w:type="paragraph" w:styleId="a4">
+  <w:style w:type="paragraph" w:styleId="Subtitle">
     <w:name w:val="Subtitle"/>
-    <w:basedOn w:val="a"/>
-    <w:next w:val="a"/>
+    <w:basedOn w:val="Normal"/>
+    <w:next w:val="Normal"/>
     <w:uiPriority w:val="11"/>
     <w:qFormat/>
     <w:pPr>
@@ -2088,7 +2083,7 @@
       <w:szCs w:val="30"/>
     </w:rPr>
   </w:style>
-  <w:style w:type="table" w:customStyle="1" w:styleId="a5">
+  <w:style w:type="table" w:customStyle="1" w:styleId="a">
     <w:basedOn w:val="TableNormal10"/>
     <w:tblPr>
       <w:tblStyleRowBandSize w:val="1"/>
@@ -2101,10 +2096,10 @@
       </w:tblCellMar>
     </w:tblPr>
   </w:style>
-  <w:style w:type="paragraph" w:styleId="a6">
+  <w:style w:type="paragraph" w:styleId="Header">
     <w:name w:val="header"/>
-    <w:basedOn w:val="a"/>
-    <w:link w:val="a7"/>
+    <w:basedOn w:val="Normal"/>
+    <w:link w:val="HeaderChar"/>
     <w:uiPriority w:val="99"/>
     <w:unhideWhenUsed/>
     <w:rsid w:val="009F6452"/>
@@ -2120,10 +2115,10 @@
       <w:szCs w:val="20"/>
     </w:rPr>
   </w:style>
-  <w:style w:type="character" w:customStyle="1" w:styleId="a7">
-    <w:name w:val="頁首 字元"/>
-    <w:basedOn w:val="a0"/>
-    <w:link w:val="a6"/>
+  <w:style w:type="character" w:customStyle="1" w:styleId="HeaderChar">
+    <w:name w:val="Header Char"/>
+    <w:basedOn w:val="DefaultParagraphFont"/>
+    <w:link w:val="Header"/>
     <w:uiPriority w:val="99"/>
     <w:rsid w:val="009F6452"/>
     <w:rPr>
@@ -2131,10 +2126,10 @@
       <w:szCs w:val="20"/>
     </w:rPr>
   </w:style>
-  <w:style w:type="paragraph" w:styleId="a8">
+  <w:style w:type="paragraph" w:styleId="Footer">
     <w:name w:val="footer"/>
-    <w:basedOn w:val="a"/>
-    <w:link w:val="a9"/>
+    <w:basedOn w:val="Normal"/>
+    <w:link w:val="FooterChar"/>
     <w:uiPriority w:val="99"/>
     <w:unhideWhenUsed/>
     <w:rsid w:val="009F6452"/>
@@ -2150,10 +2145,10 @@
       <w:szCs w:val="20"/>
     </w:rPr>
   </w:style>
-  <w:style w:type="character" w:customStyle="1" w:styleId="a9">
-    <w:name w:val="頁尾 字元"/>
-    <w:basedOn w:val="a0"/>
-    <w:link w:val="a8"/>
+  <w:style w:type="character" w:customStyle="1" w:styleId="FooterChar">
+    <w:name w:val="Footer Char"/>
+    <w:basedOn w:val="DefaultParagraphFont"/>
+    <w:link w:val="Footer"/>
     <w:uiPriority w:val="99"/>
     <w:rsid w:val="009F6452"/>
     <w:rPr>
@@ -2161,8 +2156,8 @@
       <w:szCs w:val="20"/>
     </w:rPr>
   </w:style>
-  <w:style w:type="table" w:customStyle="1" w:styleId="aa">
-    <w:basedOn w:val="a1"/>
+  <w:style w:type="table" w:customStyle="1" w:styleId="a0">
+    <w:basedOn w:val="TableNormal"/>
     <w:tblPr>
       <w:tblStyleRowBandSize w:val="1"/>
       <w:tblStyleColBandSize w:val="1"/>

</xml_diff>